<commit_message>
Exercicios, desafios e livros
</commit_message>
<xml_diff>
--- a/HTML E CSS- MOD 1.docx
+++ b/HTML E CSS- MOD 1.docx
@@ -104,12 +104,21 @@
         </w:pBdr>
       </w:pPr>
       <w:hyperlink r:id="rId8">
+        <w:proofErr w:type="spellStart"/>
         <w:r>
           <w:rPr>
             <w:color w:val="0000FF"/>
             <w:u w:val="single"/>
           </w:rPr>
-          <w:t>html-css/aulas-</w:t>
+          <w:t>html-css</w:t>
+        </w:r>
+        <w:proofErr w:type="spellEnd"/>
+        <w:r>
+          <w:rPr>
+            <w:color w:val="0000FF"/>
+            <w:u w:val="single"/>
+          </w:rPr>
+          <w:t>/aulas-</w:t>
         </w:r>
         <w:proofErr w:type="spellStart"/>
         <w:r>
@@ -157,7 +166,23 @@
             <w:color w:val="0000FF"/>
             <w:u w:val="single"/>
           </w:rPr>
-          <w:t>/html-css · GitHub</w:t>
+          <w:t>/</w:t>
+        </w:r>
+        <w:proofErr w:type="spellStart"/>
+        <w:r>
+          <w:rPr>
+            <w:color w:val="0000FF"/>
+            <w:u w:val="single"/>
+          </w:rPr>
+          <w:t>html-css</w:t>
+        </w:r>
+        <w:proofErr w:type="spellEnd"/>
+        <w:r>
+          <w:rPr>
+            <w:color w:val="0000FF"/>
+            <w:u w:val="single"/>
+          </w:rPr>
+          <w:t xml:space="preserve"> · GitHub</w:t>
         </w:r>
       </w:hyperlink>
     </w:p>
@@ -985,12 +1010,28 @@
     <w:p>
       <w:pPr>
         <w:ind w:firstLine="0"/>
+      </w:pPr>
+    </w:p>
+    <w:p>
+      <w:pPr>
+        <w:ind w:firstLine="0"/>
+      </w:pPr>
+    </w:p>
+    <w:p>
+      <w:pPr>
+        <w:ind w:firstLine="0"/>
+      </w:pPr>
+    </w:p>
+    <w:p>
+      <w:pPr>
+        <w:ind w:firstLine="0"/>
         <w:jc w:val="center"/>
       </w:pPr>
       <w:r>
         <w:rPr>
           <w:b/>
         </w:rPr>
+        <w:lastRenderedPageBreak/>
         <w:t>A</w:t>
       </w:r>
       <w:r>
@@ -1053,7 +1094,6 @@
         <w:rPr>
           <w:color w:val="FF0000"/>
         </w:rPr>
-        <w:lastRenderedPageBreak/>
         <w:t>!Você</w:t>
       </w:r>
       <w:proofErr w:type="gramEnd"/>
@@ -1134,7 +1174,15 @@
       </w:r>
       <w:proofErr w:type="spellEnd"/>
       <w:r>
-        <w:t xml:space="preserve"> Style </w:t>
+        <w:t xml:space="preserve"> </w:t>
+      </w:r>
+      <w:proofErr w:type="spellStart"/>
+      <w:r>
+        <w:t>Style</w:t>
+      </w:r>
+      <w:proofErr w:type="spellEnd"/>
+      <w:r>
+        <w:t xml:space="preserve"> </w:t>
       </w:r>
       <w:proofErr w:type="spellStart"/>
       <w:r>
@@ -1428,10 +1476,20 @@
           <w:b/>
         </w:rPr>
       </w:pPr>
-      <w:r>
-        <w:rPr>
-          <w:b/>
-        </w:rPr>
+    </w:p>
+    <w:p>
+      <w:pPr>
+        <w:ind w:firstLine="0"/>
+        <w:jc w:val="center"/>
+        <w:rPr>
+          <w:b/>
+        </w:rPr>
+      </w:pPr>
+      <w:r>
+        <w:rPr>
+          <w:b/>
+        </w:rPr>
+        <w:lastRenderedPageBreak/>
         <w:t>Conteúdo em HTML</w:t>
       </w:r>
     </w:p>
@@ -1444,7 +1502,6 @@
         <w:rPr>
           <w:noProof/>
         </w:rPr>
-        <w:lastRenderedPageBreak/>
         <w:drawing>
           <wp:inline distT="0" distB="0" distL="0" distR="0" wp14:anchorId="58F064F0" wp14:editId="195D3DAE">
             <wp:extent cx="5400040" cy="3071495"/>
@@ -1604,7 +1661,21 @@
         <w:rPr>
           <w:u w:val="single"/>
         </w:rPr>
-        <w:t>começar o html em si (dizendo que vai ser escrito em português)</w:t>
+        <w:t xml:space="preserve">começar o </w:t>
+      </w:r>
+      <w:proofErr w:type="spellStart"/>
+      <w:r>
+        <w:rPr>
+          <w:u w:val="single"/>
+        </w:rPr>
+        <w:t>html</w:t>
+      </w:r>
+      <w:proofErr w:type="spellEnd"/>
+      <w:r>
+        <w:rPr>
+          <w:u w:val="single"/>
+        </w:rPr>
+        <w:t xml:space="preserve"> em si (dizendo que vai ser escrito em português)</w:t>
       </w:r>
     </w:p>
     <w:p>
@@ -1763,6 +1834,7 @@
         <w:ind w:firstLine="0"/>
       </w:pPr>
       <w:r>
+        <w:lastRenderedPageBreak/>
         <w:tab/>
         <w:t>&lt;/</w:t>
       </w:r>
@@ -1780,7 +1852,6 @@
         <w:ind w:firstLine="0"/>
       </w:pPr>
       <w:r>
-        <w:lastRenderedPageBreak/>
         <w:tab/>
         <w:t>&lt;</w:t>
       </w:r>
@@ -2365,10 +2436,29 @@
           <w:b/>
         </w:rPr>
       </w:pPr>
-      <w:r>
-        <w:rPr>
-          <w:b/>
-        </w:rPr>
+    </w:p>
+    <w:p>
+      <w:pPr>
+        <w:ind w:firstLine="0"/>
+        <w:jc w:val="center"/>
+        <w:rPr>
+          <w:b/>
+        </w:rPr>
+      </w:pPr>
+    </w:p>
+    <w:p>
+      <w:pPr>
+        <w:ind w:firstLine="0"/>
+        <w:jc w:val="center"/>
+        <w:rPr>
+          <w:b/>
+        </w:rPr>
+      </w:pPr>
+      <w:r>
+        <w:rPr>
+          <w:b/>
+        </w:rPr>
+        <w:lastRenderedPageBreak/>
         <w:t xml:space="preserve">Programa Visual Studio </w:t>
       </w:r>
       <w:proofErr w:type="spellStart"/>
@@ -2409,7 +2499,6 @@
         <w:rPr>
           <w:noProof/>
         </w:rPr>
-        <w:lastRenderedPageBreak/>
         <w:drawing>
           <wp:inline distT="0" distB="0" distL="0" distR="0" wp14:anchorId="5DAAC607" wp14:editId="7B7BE311">
             <wp:extent cx="5400040" cy="3519805"/>
@@ -2504,6 +2593,7 @@
         <w:rPr>
           <w:noProof/>
         </w:rPr>
+        <w:lastRenderedPageBreak/>
         <w:drawing>
           <wp:inline distT="0" distB="0" distL="0" distR="0" wp14:anchorId="28BE1900" wp14:editId="1FD1D8D1">
             <wp:extent cx="3794564" cy="1561120"/>
@@ -2591,7 +2681,6 @@
           <w:b/>
           <w:color w:val="000000"/>
         </w:rPr>
-        <w:lastRenderedPageBreak/>
         <w:t>&lt;</w:t>
       </w:r>
       <w:proofErr w:type="spellStart"/>
@@ -3220,148 +3309,22 @@
           <w:b/>
         </w:rPr>
       </w:pPr>
+      <w:r>
+        <w:rPr>
+          <w:b/>
+        </w:rPr>
+        <w:lastRenderedPageBreak/>
+        <w:t>Símbolos especiais</w:t>
+      </w:r>
     </w:p>
     <w:p>
       <w:pPr>
         <w:ind w:firstLine="708"/>
-        <w:jc w:val="center"/>
-        <w:rPr>
-          <w:b/>
-        </w:rPr>
-      </w:pPr>
-    </w:p>
-    <w:p>
-      <w:pPr>
-        <w:ind w:firstLine="708"/>
-        <w:jc w:val="center"/>
-        <w:rPr>
-          <w:b/>
-        </w:rPr>
-      </w:pPr>
-    </w:p>
-    <w:p>
-      <w:pPr>
-        <w:ind w:firstLine="708"/>
-        <w:jc w:val="center"/>
-        <w:rPr>
-          <w:b/>
-        </w:rPr>
-      </w:pPr>
-    </w:p>
-    <w:p>
-      <w:pPr>
-        <w:ind w:firstLine="708"/>
-        <w:jc w:val="center"/>
-        <w:rPr>
-          <w:b/>
-        </w:rPr>
-      </w:pPr>
-    </w:p>
-    <w:p>
-      <w:pPr>
-        <w:ind w:firstLine="708"/>
-        <w:jc w:val="center"/>
-        <w:rPr>
-          <w:b/>
-        </w:rPr>
-      </w:pPr>
-    </w:p>
-    <w:p>
-      <w:pPr>
-        <w:ind w:firstLine="708"/>
-        <w:jc w:val="center"/>
-        <w:rPr>
-          <w:b/>
-        </w:rPr>
-      </w:pPr>
-    </w:p>
-    <w:p>
-      <w:pPr>
-        <w:ind w:firstLine="708"/>
-        <w:jc w:val="center"/>
-        <w:rPr>
-          <w:b/>
-        </w:rPr>
-      </w:pPr>
-    </w:p>
-    <w:p>
-      <w:pPr>
-        <w:ind w:firstLine="708"/>
-        <w:jc w:val="center"/>
-        <w:rPr>
-          <w:b/>
-        </w:rPr>
-      </w:pPr>
-    </w:p>
-    <w:p>
-      <w:pPr>
-        <w:ind w:firstLine="708"/>
-        <w:jc w:val="center"/>
-        <w:rPr>
-          <w:b/>
-        </w:rPr>
-      </w:pPr>
-    </w:p>
-    <w:p>
-      <w:pPr>
-        <w:ind w:firstLine="708"/>
-        <w:jc w:val="center"/>
-        <w:rPr>
-          <w:b/>
-        </w:rPr>
-      </w:pPr>
-    </w:p>
-    <w:p>
-      <w:pPr>
-        <w:ind w:firstLine="708"/>
-        <w:jc w:val="center"/>
-        <w:rPr>
-          <w:b/>
-        </w:rPr>
-      </w:pPr>
-    </w:p>
-    <w:p>
-      <w:pPr>
-        <w:ind w:firstLine="708"/>
-        <w:jc w:val="center"/>
-        <w:rPr>
-          <w:b/>
-        </w:rPr>
-      </w:pPr>
-    </w:p>
-    <w:p>
-      <w:pPr>
-        <w:ind w:firstLine="708"/>
-        <w:jc w:val="center"/>
-        <w:rPr>
-          <w:b/>
-        </w:rPr>
-      </w:pPr>
-    </w:p>
-    <w:p>
-      <w:pPr>
-        <w:ind w:firstLine="708"/>
-        <w:jc w:val="center"/>
-        <w:rPr>
-          <w:b/>
-        </w:rPr>
-      </w:pPr>
-      <w:r>
-        <w:rPr>
-          <w:b/>
-        </w:rPr>
-        <w:t>Símbolos especiais</w:t>
-      </w:r>
-    </w:p>
-    <w:p>
-      <w:pPr>
-        <w:ind w:firstLine="708"/>
       </w:pPr>
       <w:r>
         <w:rPr>
           <w:noProof/>
         </w:rPr>
-        <w:lastRenderedPageBreak/>
         <w:drawing>
           <wp:inline distT="0" distB="0" distL="0" distR="0" wp14:anchorId="2C53B62B" wp14:editId="228056CE">
             <wp:extent cx="4744112" cy="5534797"/>
@@ -4343,21 +4306,6 @@
     </w:p>
     <w:p>
       <w:pPr>
-        <w:ind w:firstLine="0"/>
-      </w:pPr>
-    </w:p>
-    <w:p>
-      <w:pPr>
-        <w:ind w:firstLine="0"/>
-      </w:pPr>
-    </w:p>
-    <w:p>
-      <w:pPr>
-        <w:ind w:firstLine="0"/>
-      </w:pPr>
-    </w:p>
-    <w:p>
-      <w:pPr>
         <w:numPr>
           <w:ilvl w:val="0"/>
           <w:numId w:val="17"/>
@@ -4389,7 +4337,6 @@
         <w:ind w:firstLine="0"/>
       </w:pPr>
       <w:r>
-        <w:lastRenderedPageBreak/>
         <w:t>você copia o endereço da imagem selecionada (</w:t>
       </w:r>
       <w:hyperlink r:id="rId38">
@@ -4414,6 +4361,7 @@
         </w:rPr>
       </w:pPr>
       <w:r>
+        <w:lastRenderedPageBreak/>
         <w:t>*</w:t>
       </w:r>
       <w:r>
@@ -4530,6 +4478,14 @@
     <w:p>
       <w:pPr>
         <w:ind w:firstLine="0"/>
+        <w:rPr>
+          <w:b/>
+        </w:rPr>
+      </w:pPr>
+    </w:p>
+    <w:p>
+      <w:pPr>
+        <w:ind w:firstLine="0"/>
         <w:jc w:val="center"/>
         <w:rPr>
           <w:b/>
@@ -4539,6 +4495,7 @@
         <w:rPr>
           <w:b/>
         </w:rPr>
+        <w:lastRenderedPageBreak/>
         <w:t>Ícone de favorito</w:t>
       </w:r>
     </w:p>
@@ -4820,6 +4777,16 @@
           </wp:inline>
         </w:drawing>
       </w:r>
+    </w:p>
+    <w:p>
+      <w:pPr>
+        <w:ind w:firstLine="0"/>
+      </w:pPr>
+    </w:p>
+    <w:p>
+      <w:pPr>
+        <w:ind w:firstLine="0"/>
+      </w:pPr>
     </w:p>
     <w:p>
       <w:pPr>
@@ -5521,24 +5488,28 @@
           <w:sz w:val="21"/>
           <w:szCs w:val="21"/>
         </w:rPr>
-        <w:t>&lt;/style&gt;</w:t>
-      </w:r>
-    </w:p>
-    <w:p>
-      <w:pPr>
-        <w:pBdr>
-          <w:bottom w:val="dotted" w:sz="24" w:space="1" w:color="000000"/>
-        </w:pBdr>
-        <w:shd w:val="clear" w:color="auto" w:fill="FFFFFF"/>
-        <w:ind w:firstLine="0"/>
-        <w:jc w:val="left"/>
+        <w:t>&lt;/</w:t>
+      </w:r>
+      <w:proofErr w:type="spellStart"/>
+      <w:r>
         <w:rPr>
           <w:rFonts w:ascii="Consolas" w:eastAsia="Consolas" w:hAnsi="Consolas" w:cs="Consolas"/>
-          <w:color w:val="000000"/>
+          <w:color w:val="800000"/>
           <w:sz w:val="21"/>
           <w:szCs w:val="21"/>
         </w:rPr>
-      </w:pPr>
+        <w:t>style</w:t>
+      </w:r>
+      <w:proofErr w:type="spellEnd"/>
+      <w:r>
+        <w:rPr>
+          <w:rFonts w:ascii="Consolas" w:eastAsia="Consolas" w:hAnsi="Consolas" w:cs="Consolas"/>
+          <w:color w:val="800000"/>
+          <w:sz w:val="21"/>
+          <w:szCs w:val="21"/>
+        </w:rPr>
+        <w:t>&gt;</w:t>
+      </w:r>
     </w:p>
     <w:p>
       <w:pPr>
@@ -5872,6 +5843,15 @@
         </w:rPr>
         <w:t>).</w:t>
       </w:r>
+    </w:p>
+    <w:p>
+      <w:pPr>
+        <w:ind w:left="360" w:firstLine="0"/>
+        <w:jc w:val="center"/>
+        <w:rPr>
+          <w:b/>
+        </w:rPr>
+      </w:pPr>
     </w:p>
     <w:p>
       <w:pPr>
@@ -6256,7 +6236,21 @@
         <w:rPr>
           <w:color w:val="000000"/>
         </w:rPr>
-        <w:t xml:space="preserve"> style= “background-color</w:t>
+        <w:t xml:space="preserve"> </w:t>
+      </w:r>
+      <w:proofErr w:type="spellStart"/>
+      <w:r>
+        <w:rPr>
+          <w:color w:val="000000"/>
+        </w:rPr>
+        <w:t>style</w:t>
+      </w:r>
+      <w:proofErr w:type="spellEnd"/>
+      <w:r>
+        <w:rPr>
+          <w:color w:val="000000"/>
+        </w:rPr>
+        <w:t>= “background-color</w:t>
       </w:r>
       <w:proofErr w:type="gramStart"/>
       <w:r>
@@ -9743,8 +9737,16 @@
         <w:rPr>
           <w:color w:val="000000"/>
         </w:rPr>
-        <w:t>/html</w:t>
-      </w:r>
+        <w:t>/</w:t>
+      </w:r>
+      <w:proofErr w:type="spellStart"/>
+      <w:r>
+        <w:rPr>
+          <w:color w:val="000000"/>
+        </w:rPr>
+        <w:t>html</w:t>
+      </w:r>
+      <w:proofErr w:type="spellEnd"/>
     </w:p>
     <w:p>
       <w:pPr>
@@ -9772,8 +9774,16 @@
         <w:rPr>
           <w:color w:val="000000"/>
         </w:rPr>
-        <w:t>/css</w:t>
-      </w:r>
+        <w:t>/</w:t>
+      </w:r>
+      <w:proofErr w:type="spellStart"/>
+      <w:r>
+        <w:rPr>
+          <w:color w:val="000000"/>
+        </w:rPr>
+        <w:t>css</w:t>
+      </w:r>
+      <w:proofErr w:type="spellEnd"/>
     </w:p>
     <w:p>
       <w:pPr>
@@ -10609,7 +10619,15 @@
         <w:t xml:space="preserve">&lt;áudio&gt; </w:t>
       </w:r>
       <w:r>
-        <w:t xml:space="preserve">e entre as tag coloque </w:t>
+        <w:t xml:space="preserve">e entre as </w:t>
+      </w:r>
+      <w:proofErr w:type="spellStart"/>
+      <w:r>
+        <w:t>tag</w:t>
+      </w:r>
+      <w:proofErr w:type="spellEnd"/>
+      <w:r>
+        <w:t xml:space="preserve"> coloque </w:t>
       </w:r>
       <w:r>
         <w:rPr>
@@ -10680,7 +10698,15 @@
       </w:r>
       <w:proofErr w:type="spellEnd"/>
       <w:r>
-        <w:t xml:space="preserve">. (se for mp3) pode colocar na tag áudio </w:t>
+        <w:t xml:space="preserve">. (se for mp3) pode colocar na </w:t>
+      </w:r>
+      <w:proofErr w:type="spellStart"/>
+      <w:r>
+        <w:t>tag</w:t>
+      </w:r>
+      <w:proofErr w:type="spellEnd"/>
+      <w:r>
+        <w:t xml:space="preserve"> áudio </w:t>
       </w:r>
       <w:proofErr w:type="spellStart"/>
       <w:r>
@@ -11011,7 +11037,21 @@
         <w:rPr>
           <w:color w:val="000000"/>
         </w:rPr>
-        <w:t xml:space="preserve">): A maneira mais simples é colocar a tag </w:t>
+        <w:t xml:space="preserve">): A maneira mais simples é colocar a </w:t>
+      </w:r>
+      <w:proofErr w:type="spellStart"/>
+      <w:r>
+        <w:rPr>
+          <w:color w:val="000000"/>
+        </w:rPr>
+        <w:t>tag</w:t>
+      </w:r>
+      <w:proofErr w:type="spellEnd"/>
+      <w:r>
+        <w:rPr>
+          <w:color w:val="000000"/>
+        </w:rPr>
+        <w:t xml:space="preserve"> </w:t>
       </w:r>
       <w:r>
         <w:rPr>
@@ -11056,7 +11096,21 @@
         <w:rPr>
           <w:color w:val="000000"/>
         </w:rPr>
-        <w:t xml:space="preserve"> width quer dizer largura do vídeo e controls para aparecer o controlador.  </w:t>
+        <w:t xml:space="preserve"> </w:t>
+      </w:r>
+      <w:proofErr w:type="spellStart"/>
+      <w:r>
+        <w:rPr>
+          <w:color w:val="000000"/>
+        </w:rPr>
+        <w:t>width</w:t>
+      </w:r>
+      <w:proofErr w:type="spellEnd"/>
+      <w:r>
+        <w:rPr>
+          <w:color w:val="000000"/>
+        </w:rPr>
+        <w:t xml:space="preserve"> quer dizer largura do vídeo e controls para aparecer o controlador.  </w:t>
       </w:r>
     </w:p>
     <w:p>
@@ -11132,7 +11186,15 @@
       </w:r>
       <w:proofErr w:type="gramEnd"/>
       <w:r>
-        <w:t xml:space="preserve"> entre as tag coloque </w:t>
+        <w:t xml:space="preserve"> entre as </w:t>
+      </w:r>
+      <w:proofErr w:type="spellStart"/>
+      <w:r>
+        <w:t>tag</w:t>
+      </w:r>
+      <w:proofErr w:type="spellEnd"/>
+      <w:r>
+        <w:t xml:space="preserve"> coloque </w:t>
       </w:r>
       <w:r>
         <w:rPr>
@@ -11939,27 +12001,32 @@
       </w:r>
       <w:proofErr w:type="spellEnd"/>
       <w:r>
-        <w:t xml:space="preserve"> style= “background-color:</w:t>
+        <w:t xml:space="preserve"> </w:t>
+      </w:r>
+      <w:proofErr w:type="spellStart"/>
+      <w:r>
+        <w:t>style</w:t>
+      </w:r>
+      <w:proofErr w:type="spellEnd"/>
+      <w:r>
+        <w:t>= “background-</w:t>
+      </w:r>
+      <w:proofErr w:type="gramStart"/>
+      <w:r>
+        <w:t>color:</w:t>
       </w:r>
       <w:r>
         <w:t>...</w:t>
       </w:r>
+      <w:proofErr w:type="gramEnd"/>
       <w:r>
         <w:t>; font-family:</w:t>
       </w:r>
       <w:r>
-        <w:t xml:space="preserve"> </w:t>
-      </w:r>
-      <w:proofErr w:type="gramStart"/>
-      <w:r>
-        <w:t xml:space="preserve">“ </w:t>
-      </w:r>
-      <w:r>
-        <w:t>/</w:t>
-      </w:r>
-      <w:proofErr w:type="gramEnd"/>
-      <w:r>
-        <w:t xml:space="preserve"> ou seja, </w:t>
+        <w:t xml:space="preserve"> “ </w:t>
+      </w:r>
+      <w:r>
+        <w:t xml:space="preserve">/ ou seja, </w:t>
       </w:r>
       <w:r>
         <w:rPr>
@@ -11984,6 +12051,9 @@
         <w:jc w:val="center"/>
       </w:pPr>
       <w:r>
+        <w:rPr>
+          <w:noProof/>
+        </w:rPr>
         <w:drawing>
           <wp:inline distT="0" distB="0" distL="0" distR="0" wp14:anchorId="610B7DDE" wp14:editId="72F0DDF3">
             <wp:extent cx="5400040" cy="1094740"/>
@@ -12037,6 +12107,9 @@
         <w:jc w:val="center"/>
       </w:pPr>
       <w:r>
+        <w:rPr>
+          <w:noProof/>
+        </w:rPr>
         <w:drawing>
           <wp:inline distT="0" distB="0" distL="0" distR="0" wp14:anchorId="1F45BC6E" wp14:editId="30E43CB7">
             <wp:extent cx="5400040" cy="2157679"/>
@@ -12141,13 +12214,35 @@
       </w:r>
       <w:proofErr w:type="spellEnd"/>
       <w:r>
-        <w:t xml:space="preserve">) uma tag </w:t>
+        <w:t xml:space="preserve">) uma </w:t>
+      </w:r>
+      <w:proofErr w:type="spellStart"/>
+      <w:r>
+        <w:t>tag</w:t>
+      </w:r>
+      <w:proofErr w:type="spellEnd"/>
+      <w:r>
+        <w:t xml:space="preserve"> </w:t>
       </w:r>
       <w:r>
         <w:rPr>
           <w:highlight w:val="yellow"/>
         </w:rPr>
-        <w:t>&lt;style&gt;</w:t>
+        <w:t>&lt;</w:t>
+      </w:r>
+      <w:proofErr w:type="spellStart"/>
+      <w:r>
+        <w:rPr>
+          <w:highlight w:val="yellow"/>
+        </w:rPr>
+        <w:t>style</w:t>
+      </w:r>
+      <w:proofErr w:type="spellEnd"/>
+      <w:r>
+        <w:rPr>
+          <w:highlight w:val="yellow"/>
+        </w:rPr>
+        <w:t>&gt;</w:t>
       </w:r>
       <w:r>
         <w:t xml:space="preserve"> onde nela tudo que escrever nela vai ser considerado CSS. </w:t>
@@ -12174,6 +12269,9 @@
         <w:ind w:firstLine="0"/>
       </w:pPr>
       <w:r>
+        <w:rPr>
+          <w:noProof/>
+        </w:rPr>
         <w:drawing>
           <wp:inline distT="0" distB="0" distL="0" distR="0" wp14:anchorId="16EDAB05" wp14:editId="52691C95">
             <wp:extent cx="5399253" cy="2230831"/>
@@ -12231,6 +12329,9 @@
         </w:rPr>
       </w:pPr>
       <w:r>
+        <w:rPr>
+          <w:noProof/>
+        </w:rPr>
         <w:drawing>
           <wp:inline distT="0" distB="0" distL="0" distR="0" wp14:anchorId="56DFB96A" wp14:editId="15DFB6AD">
             <wp:extent cx="5399550" cy="3372003"/>
@@ -12424,8 +12525,16 @@
         <w:rPr>
           <w:highlight w:val="yellow"/>
         </w:rPr>
-        <w:t>link css</w:t>
-      </w:r>
+        <w:t xml:space="preserve">link </w:t>
+      </w:r>
+      <w:proofErr w:type="spellStart"/>
+      <w:r>
+        <w:rPr>
+          <w:highlight w:val="yellow"/>
+        </w:rPr>
+        <w:t>css</w:t>
+      </w:r>
+      <w:proofErr w:type="spellEnd"/>
       <w:r>
         <w:t xml:space="preserve">, nele você segura o CTRL + Click e criar o arquivo e nele você coloca o </w:t>
       </w:r>
@@ -12444,6 +12553,9 @@
         <w:ind w:firstLine="0"/>
       </w:pPr>
       <w:r>
+        <w:rPr>
+          <w:noProof/>
+        </w:rPr>
         <w:drawing>
           <wp:inline distT="0" distB="0" distL="0" distR="0" wp14:anchorId="484054B9" wp14:editId="6B8B0AC2">
             <wp:extent cx="5068007" cy="1609950"/>
@@ -12496,6 +12608,9 @@
         <w:ind w:firstLine="0"/>
       </w:pPr>
       <w:r>
+        <w:rPr>
+          <w:noProof/>
+        </w:rPr>
         <w:drawing>
           <wp:inline distT="0" distB="0" distL="0" distR="0" wp14:anchorId="1BCD887A" wp14:editId="1A5645C7">
             <wp:extent cx="5268060" cy="4182059"/>
@@ -12569,6 +12684,9 @@
         <w:ind w:firstLine="0"/>
       </w:pPr>
       <w:r>
+        <w:rPr>
+          <w:noProof/>
+        </w:rPr>
         <w:lastRenderedPageBreak/>
         <w:drawing>
           <wp:inline distT="0" distB="0" distL="0" distR="0" wp14:anchorId="03D8DF5F" wp14:editId="4FDB21C0">

</xml_diff>